<commit_message>
Updated Design Process Journal
</commit_message>
<xml_diff>
--- a/DesignProcessJournal.docx
+++ b/DesignProcessJournal.docx
@@ -292,8 +292,419 @@
         </w:rPr>
         <w:t>Meeting #4 – The code for Euclid’s algorithm written in our assembly code is almost complete. There has been a key point, raised when trying to do branches using our accumulator. It has been decided that we will create two more operations in the func codes, beqz and bnez. These are branches will compare values against zero. The idea behind these comparisons is that there will be much less swapping of values into registers if we can just check to see if the value in register is zero or not.</w:t>
       </w:r>
+    </w:p>
+    <w:p>
+      <w:pPr>
+        <w:rPr>
+          <w:rFonts w:ascii="Times New Roman" w:hAnsi="Times New Roman" w:cs="Times New Roman"/>
+          <w:sz w:val="24"/>
+          <w:szCs w:val="24"/>
+        </w:rPr>
+      </w:pPr>
+    </w:p>
+    <w:p>
+      <w:pPr>
+        <w:rPr>
+          <w:rFonts w:ascii="Times New Roman" w:hAnsi="Times New Roman" w:cs="Times New Roman"/>
+          <w:sz w:val="24"/>
+          <w:szCs w:val="24"/>
+        </w:rPr>
+      </w:pPr>
+    </w:p>
+    <w:p>
+      <w:pPr>
+        <w:rPr>
+          <w:rFonts w:ascii="Times New Roman" w:hAnsi="Times New Roman" w:cs="Times New Roman"/>
+          <w:sz w:val="24"/>
+          <w:szCs w:val="24"/>
+        </w:rPr>
+      </w:pPr>
+      <w:r>
+        <w:rPr>
+          <w:rFonts w:ascii="Times New Roman" w:hAnsi="Times New Roman" w:cs="Times New Roman"/>
+          <w:sz w:val="24"/>
+          <w:szCs w:val="24"/>
+        </w:rPr>
+        <w:lastRenderedPageBreak/>
+        <w:t>Meeting #5</w:t>
+      </w:r>
+    </w:p>
+    <w:p>
+      <w:pPr>
+        <w:rPr>
+          <w:rFonts w:ascii="Times New Roman" w:hAnsi="Times New Roman" w:cs="Times New Roman"/>
+          <w:sz w:val="24"/>
+          <w:szCs w:val="24"/>
+        </w:rPr>
+      </w:pPr>
+      <w:r>
+        <w:rPr>
+          <w:rFonts w:ascii="Times New Roman" w:hAnsi="Times New Roman" w:cs="Times New Roman"/>
+          <w:sz w:val="24"/>
+          <w:szCs w:val="24"/>
+        </w:rPr>
+        <w:t>Drawing out a simplified version of our potential data path, to determine a RTL.</w:t>
+      </w:r>
+    </w:p>
+    <w:p>
+      <w:pPr>
+        <w:rPr>
+          <w:rFonts w:ascii="Times New Roman" w:hAnsi="Times New Roman" w:cs="Times New Roman"/>
+          <w:sz w:val="24"/>
+          <w:szCs w:val="24"/>
+        </w:rPr>
+      </w:pPr>
+      <w:r>
+        <w:rPr>
+          <w:rFonts w:ascii="Times New Roman" w:hAnsi="Times New Roman" w:cs="Times New Roman"/>
+          <w:sz w:val="24"/>
+          <w:szCs w:val="24"/>
+        </w:rPr>
+        <w:t xml:space="preserve">We have agreed on multi-cycle for our processor, one main reason being we will be using the common swap frequently when writing assembly code, multi-cycle should make these swaps take hardly anytime. </w:t>
+      </w:r>
+    </w:p>
+    <w:p>
+      <w:pPr>
+        <w:rPr>
+          <w:rFonts w:ascii="Times New Roman" w:hAnsi="Times New Roman" w:cs="Times New Roman"/>
+          <w:sz w:val="24"/>
+          <w:szCs w:val="24"/>
+        </w:rPr>
+      </w:pPr>
+      <w:r>
+        <w:rPr>
+          <w:rFonts w:ascii="Times New Roman" w:hAnsi="Times New Roman" w:cs="Times New Roman"/>
+          <w:sz w:val="24"/>
+          <w:szCs w:val="24"/>
+        </w:rPr>
+        <w:t xml:space="preserve">Li and </w:t>
+      </w:r>
+      <w:proofErr w:type="spellStart"/>
+      <w:r>
+        <w:rPr>
+          <w:rFonts w:ascii="Times New Roman" w:hAnsi="Times New Roman" w:cs="Times New Roman"/>
+          <w:sz w:val="24"/>
+          <w:szCs w:val="24"/>
+        </w:rPr>
+        <w:t>lui</w:t>
+      </w:r>
+      <w:proofErr w:type="spellEnd"/>
+      <w:r>
+        <w:rPr>
+          <w:rFonts w:ascii="Times New Roman" w:hAnsi="Times New Roman" w:cs="Times New Roman"/>
+          <w:sz w:val="24"/>
+          <w:szCs w:val="24"/>
+        </w:rPr>
+        <w:t xml:space="preserve"> are going to be hard wired in, saves one instruction for our design.</w:t>
+      </w:r>
+    </w:p>
+    <w:p>
+      <w:pPr>
+        <w:rPr>
+          <w:rFonts w:ascii="Times New Roman" w:hAnsi="Times New Roman" w:cs="Times New Roman"/>
+          <w:sz w:val="24"/>
+          <w:szCs w:val="24"/>
+        </w:rPr>
+      </w:pPr>
+      <w:r>
+        <w:rPr>
+          <w:rFonts w:ascii="Times New Roman" w:hAnsi="Times New Roman" w:cs="Times New Roman"/>
+          <w:sz w:val="24"/>
+          <w:szCs w:val="24"/>
+        </w:rPr>
+        <w:t>Copy and move are going to be hard wired and swap will a pseudo instruction.</w:t>
+      </w:r>
+    </w:p>
+    <w:p>
+      <w:pPr>
+        <w:rPr>
+          <w:rFonts w:ascii="Times New Roman" w:hAnsi="Times New Roman" w:cs="Times New Roman"/>
+          <w:sz w:val="24"/>
+          <w:szCs w:val="24"/>
+        </w:rPr>
+      </w:pPr>
+      <w:r>
+        <w:rPr>
+          <w:rFonts w:ascii="Times New Roman" w:hAnsi="Times New Roman" w:cs="Times New Roman"/>
+          <w:sz w:val="24"/>
+          <w:szCs w:val="24"/>
+        </w:rPr>
+        <w:t>Josh did the documentation for this meeting, Ben, Jeff, and Thomas drew the design of RTL and the data path on the white board.</w:t>
+      </w:r>
+    </w:p>
+    <w:p>
+      <w:pPr>
+        <w:rPr>
+          <w:rFonts w:ascii="Times New Roman" w:hAnsi="Times New Roman" w:cs="Times New Roman"/>
+          <w:sz w:val="24"/>
+          <w:szCs w:val="24"/>
+        </w:rPr>
+      </w:pPr>
+    </w:p>
+    <w:p>
+      <w:pPr>
+        <w:rPr>
+          <w:rFonts w:ascii="Times New Roman" w:hAnsi="Times New Roman" w:cs="Times New Roman"/>
+          <w:sz w:val="24"/>
+          <w:szCs w:val="24"/>
+        </w:rPr>
+      </w:pPr>
+      <w:r>
+        <w:rPr>
+          <w:rFonts w:ascii="Times New Roman" w:hAnsi="Times New Roman" w:cs="Times New Roman"/>
+          <w:sz w:val="24"/>
+          <w:szCs w:val="24"/>
+        </w:rPr>
+        <w:t>Meeting #6</w:t>
+      </w:r>
+    </w:p>
+    <w:p>
+      <w:pPr>
+        <w:rPr>
+          <w:rFonts w:ascii="Times New Roman" w:hAnsi="Times New Roman" w:cs="Times New Roman"/>
+          <w:sz w:val="24"/>
+          <w:szCs w:val="24"/>
+        </w:rPr>
+      </w:pPr>
+      <w:r>
+        <w:rPr>
+          <w:rFonts w:ascii="Times New Roman" w:hAnsi="Times New Roman" w:cs="Times New Roman"/>
+          <w:sz w:val="24"/>
+          <w:szCs w:val="24"/>
+        </w:rPr>
+        <w:t xml:space="preserve"> Ben and Josh only available for this meeting. Listing out the components needed for the agreed upon data path. Described about three fourths of the components (what they do). In this meeting we had a picture of our data path and our RTL, and we went through a listed out each component and control signal we would need. Then we on the white board and in our design journal gave a good description of each component and its purpose. This will continue into the next meeting.</w:t>
+      </w:r>
+    </w:p>
+    <w:p>
+      <w:pPr>
+        <w:rPr>
+          <w:rFonts w:ascii="Times New Roman" w:hAnsi="Times New Roman" w:cs="Times New Roman"/>
+          <w:sz w:val="24"/>
+          <w:szCs w:val="24"/>
+        </w:rPr>
+      </w:pPr>
+    </w:p>
+    <w:p>
+      <w:pPr>
+        <w:rPr>
+          <w:rFonts w:ascii="Times New Roman" w:hAnsi="Times New Roman" w:cs="Times New Roman"/>
+          <w:sz w:val="24"/>
+          <w:szCs w:val="24"/>
+        </w:rPr>
+      </w:pPr>
+    </w:p>
+    <w:p>
+      <w:pPr>
+        <w:rPr>
+          <w:rFonts w:ascii="Times New Roman" w:hAnsi="Times New Roman" w:cs="Times New Roman"/>
+          <w:sz w:val="24"/>
+          <w:szCs w:val="24"/>
+        </w:rPr>
+      </w:pPr>
+      <w:r>
+        <w:rPr>
+          <w:rFonts w:ascii="Times New Roman" w:hAnsi="Times New Roman" w:cs="Times New Roman"/>
+          <w:sz w:val="24"/>
+          <w:szCs w:val="24"/>
+        </w:rPr>
+        <w:t>Meeting #7</w:t>
+      </w:r>
+    </w:p>
+    <w:p>
+      <w:pPr>
+        <w:rPr>
+          <w:rFonts w:ascii="Times New Roman" w:hAnsi="Times New Roman" w:cs="Times New Roman"/>
+          <w:sz w:val="24"/>
+          <w:szCs w:val="24"/>
+        </w:rPr>
+      </w:pPr>
+      <w:r>
+        <w:rPr>
+          <w:rFonts w:ascii="Times New Roman" w:hAnsi="Times New Roman" w:cs="Times New Roman"/>
+          <w:sz w:val="24"/>
+          <w:szCs w:val="24"/>
+        </w:rPr>
+        <w:t>NOTE DECISION: Each write to register instruction will be written to the main register, so a mux will not be needed in front of the register file.</w:t>
+      </w:r>
+    </w:p>
+    <w:p>
+      <w:pPr>
+        <w:rPr>
+          <w:rFonts w:ascii="Times New Roman" w:hAnsi="Times New Roman" w:cs="Times New Roman"/>
+          <w:sz w:val="24"/>
+          <w:szCs w:val="24"/>
+        </w:rPr>
+      </w:pPr>
+      <w:r>
+        <w:rPr>
+          <w:rFonts w:ascii="Times New Roman" w:hAnsi="Times New Roman" w:cs="Times New Roman"/>
+          <w:sz w:val="24"/>
+          <w:szCs w:val="24"/>
+        </w:rPr>
+        <w:t>We have decided to keep the $at register even though as of right now we only have one pseudo instruction, we will soon be adding pseudo instructions, the amount depends on how extreme our final data path is.</w:t>
+      </w:r>
+    </w:p>
+    <w:p>
+      <w:pPr>
+        <w:rPr>
+          <w:rFonts w:ascii="Times New Roman" w:hAnsi="Times New Roman" w:cs="Times New Roman"/>
+          <w:sz w:val="24"/>
+          <w:szCs w:val="24"/>
+        </w:rPr>
+      </w:pPr>
+      <w:r>
+        <w:rPr>
+          <w:rFonts w:ascii="Times New Roman" w:hAnsi="Times New Roman" w:cs="Times New Roman"/>
+          <w:sz w:val="24"/>
+          <w:szCs w:val="24"/>
+        </w:rPr>
+        <w:t>Ben and Josh working on the rest of the components list descriptions, with Ben editing the list and Josh doing the documenting for the design process journal.</w:t>
+      </w:r>
+    </w:p>
+    <w:p>
+      <w:pPr>
+        <w:rPr>
+          <w:rFonts w:ascii="Times New Roman" w:hAnsi="Times New Roman" w:cs="Times New Roman"/>
+          <w:sz w:val="24"/>
+          <w:szCs w:val="24"/>
+        </w:rPr>
+      </w:pPr>
+      <w:r>
+        <w:rPr>
+          <w:rFonts w:ascii="Times New Roman" w:hAnsi="Times New Roman" w:cs="Times New Roman"/>
+          <w:sz w:val="24"/>
+          <w:szCs w:val="24"/>
+        </w:rPr>
+        <w:t>Thomas working on the tests for RTL.</w:t>
+      </w:r>
+    </w:p>
+    <w:p>
+      <w:pPr>
+        <w:rPr>
+          <w:rFonts w:ascii="Times New Roman" w:hAnsi="Times New Roman" w:cs="Times New Roman"/>
+          <w:sz w:val="24"/>
+          <w:szCs w:val="24"/>
+        </w:rPr>
+      </w:pPr>
+      <w:r>
+        <w:rPr>
+          <w:rFonts w:ascii="Times New Roman" w:hAnsi="Times New Roman" w:cs="Times New Roman"/>
+          <w:sz w:val="24"/>
+          <w:szCs w:val="24"/>
+        </w:rPr>
+        <w:t>Jeff will be checking our work over because he was not able to make this meeting.</w:t>
+      </w:r>
+      <w:r>
+        <w:rPr>
+          <w:rFonts w:ascii="Times New Roman" w:hAnsi="Times New Roman" w:cs="Times New Roman"/>
+          <w:sz w:val="24"/>
+          <w:szCs w:val="24"/>
+        </w:rPr>
+        <w:t xml:space="preserve"> He will also be writing the memo for this Milestone.</w:t>
+      </w:r>
+    </w:p>
+    <w:p>
+      <w:pPr>
+        <w:rPr>
+          <w:rFonts w:ascii="Times New Roman" w:hAnsi="Times New Roman" w:cs="Times New Roman"/>
+          <w:sz w:val="24"/>
+          <w:szCs w:val="24"/>
+        </w:rPr>
+      </w:pPr>
+      <w:r>
+        <w:rPr>
+          <w:rFonts w:ascii="Times New Roman" w:hAnsi="Times New Roman" w:cs="Times New Roman"/>
+          <w:sz w:val="24"/>
+          <w:szCs w:val="24"/>
+        </w:rPr>
+        <w:t>Thomas and Josh have begun finalizing the RTL.</w:t>
+      </w:r>
+    </w:p>
+    <w:p>
+      <w:pPr>
+        <w:rPr>
+          <w:rFonts w:ascii="Times New Roman" w:hAnsi="Times New Roman" w:cs="Times New Roman"/>
+          <w:sz w:val="24"/>
+          <w:szCs w:val="24"/>
+        </w:rPr>
+      </w:pPr>
+      <w:r>
+        <w:rPr>
+          <w:rFonts w:ascii="Times New Roman" w:hAnsi="Times New Roman" w:cs="Times New Roman"/>
+          <w:sz w:val="24"/>
+          <w:szCs w:val="24"/>
+        </w:rPr>
+        <w:t>Ben is working on the input, output, and control signals.</w:t>
+      </w:r>
+    </w:p>
+    <w:p>
+      <w:pPr>
+        <w:rPr>
+          <w:rFonts w:ascii="Times New Roman" w:hAnsi="Times New Roman" w:cs="Times New Roman"/>
+          <w:sz w:val="24"/>
+          <w:szCs w:val="24"/>
+        </w:rPr>
+      </w:pPr>
+      <w:r>
+        <w:rPr>
+          <w:rFonts w:ascii="Times New Roman" w:hAnsi="Times New Roman" w:cs="Times New Roman"/>
+          <w:sz w:val="24"/>
+          <w:szCs w:val="24"/>
+        </w:rPr>
+        <w:t>Branches</w:t>
+      </w:r>
+      <w:r>
+        <w:rPr>
+          <w:rFonts w:ascii="Times New Roman" w:hAnsi="Times New Roman" w:cs="Times New Roman"/>
+          <w:sz w:val="24"/>
+          <w:szCs w:val="24"/>
+        </w:rPr>
+        <w:t>/Jumps</w:t>
+      </w:r>
+      <w:r>
+        <w:rPr>
+          <w:rFonts w:ascii="Times New Roman" w:hAnsi="Times New Roman" w:cs="Times New Roman"/>
+          <w:sz w:val="24"/>
+          <w:szCs w:val="24"/>
+        </w:rPr>
+        <w:t xml:space="preserve"> are </w:t>
+      </w:r>
+      <w:r>
+        <w:rPr>
+          <w:rFonts w:ascii="Times New Roman" w:hAnsi="Times New Roman" w:cs="Times New Roman"/>
+          <w:sz w:val="24"/>
+          <w:szCs w:val="24"/>
+        </w:rPr>
+        <w:t>ad</w:t>
+      </w:r>
       <w:bookmarkStart w:id="0" w:name="_GoBack"/>
       <w:bookmarkEnd w:id="0"/>
+      <w:r>
+        <w:rPr>
+          <w:rFonts w:ascii="Times New Roman" w:hAnsi="Times New Roman" w:cs="Times New Roman"/>
+          <w:sz w:val="24"/>
+          <w:szCs w:val="24"/>
+        </w:rPr>
+        <w:t>ded to the data path.</w:t>
+      </w:r>
+    </w:p>
+    <w:p>
+      <w:pPr>
+        <w:rPr>
+          <w:rFonts w:ascii="Times New Roman" w:hAnsi="Times New Roman" w:cs="Times New Roman"/>
+          <w:sz w:val="24"/>
+          <w:szCs w:val="24"/>
+        </w:rPr>
+      </w:pPr>
+      <w:r>
+        <w:rPr>
+          <w:rFonts w:ascii="Times New Roman" w:hAnsi="Times New Roman" w:cs="Times New Roman"/>
+          <w:sz w:val="24"/>
+          <w:szCs w:val="24"/>
+        </w:rPr>
+        <w:lastRenderedPageBreak/>
+        <w:t>NOTE DECISION: We are using an extra adder in the branch because we can do the addition of PC + Immediate while we do the comparison, which saves us a cycle.</w:t>
+      </w:r>
     </w:p>
     <w:sectPr>
       <w:pgSz w:w="12240" w:h="15840"/>

</xml_diff>

<commit_message>
Edited Design Process Journal
Fixed a couple things mentioned in email
</commit_message>
<xml_diff>
--- a/DesignProcessJournal.docx
+++ b/DesignProcessJournal.docx
@@ -328,6 +328,14 @@
         <w:lastRenderedPageBreak/>
         <w:t>Meeting #5</w:t>
       </w:r>
+      <w:r>
+        <w:rPr>
+          <w:rFonts w:ascii="Times New Roman" w:hAnsi="Times New Roman" w:cs="Times New Roman"/>
+          <w:sz w:val="24"/>
+          <w:szCs w:val="24"/>
+        </w:rPr>
+        <w:t xml:space="preserve"> – Tuesday 1/20/15</w:t>
+      </w:r>
     </w:p>
     <w:p>
       <w:pPr>
@@ -457,6 +465,14 @@
         </w:rPr>
         <w:t>Meeting #6</w:t>
       </w:r>
+      <w:r>
+        <w:rPr>
+          <w:rFonts w:ascii="Times New Roman" w:hAnsi="Times New Roman" w:cs="Times New Roman"/>
+          <w:sz w:val="24"/>
+          <w:szCs w:val="24"/>
+        </w:rPr>
+        <w:t xml:space="preserve"> – Wednesday 1/21/15</w:t>
+      </w:r>
     </w:p>
     <w:p>
       <w:pPr>
@@ -509,22 +525,38 @@
         </w:rPr>
         <w:t>Meeting #7</w:t>
       </w:r>
-    </w:p>
-    <w:p>
-      <w:pPr>
-        <w:rPr>
-          <w:rFonts w:ascii="Times New Roman" w:hAnsi="Times New Roman" w:cs="Times New Roman"/>
-          <w:sz w:val="24"/>
-          <w:szCs w:val="24"/>
-        </w:rPr>
-      </w:pPr>
-      <w:r>
-        <w:rPr>
-          <w:rFonts w:ascii="Times New Roman" w:hAnsi="Times New Roman" w:cs="Times New Roman"/>
-          <w:sz w:val="24"/>
-          <w:szCs w:val="24"/>
-        </w:rPr>
-        <w:t>NOTE DECISION: Each write to register instruction will be written to the main register, so a mux will not be needed in front of the register file.</w:t>
+      <w:r>
+        <w:rPr>
+          <w:rFonts w:ascii="Times New Roman" w:hAnsi="Times New Roman" w:cs="Times New Roman"/>
+          <w:sz w:val="24"/>
+          <w:szCs w:val="24"/>
+        </w:rPr>
+        <w:t xml:space="preserve"> – Thursday 1/22/15</w:t>
+      </w:r>
+    </w:p>
+    <w:p>
+      <w:pPr>
+        <w:rPr>
+          <w:rFonts w:ascii="Times New Roman" w:hAnsi="Times New Roman" w:cs="Times New Roman"/>
+          <w:sz w:val="24"/>
+          <w:szCs w:val="24"/>
+        </w:rPr>
+      </w:pPr>
+      <w:r>
+        <w:rPr>
+          <w:rFonts w:ascii="Times New Roman" w:hAnsi="Times New Roman" w:cs="Times New Roman"/>
+          <w:sz w:val="24"/>
+          <w:szCs w:val="24"/>
+        </w:rPr>
+        <w:t xml:space="preserve">NOTE DECISION: Each write to register instruction will be written to the main register, </w:t>
+      </w:r>
+      <w:r>
+        <w:rPr>
+          <w:rFonts w:ascii="Times New Roman" w:hAnsi="Times New Roman" w:cs="Times New Roman"/>
+          <w:sz w:val="24"/>
+          <w:szCs w:val="24"/>
+        </w:rPr>
+        <w:t>so there will be no address needed for a write address.</w:t>
       </w:r>
     </w:p>
     <w:p>
@@ -600,85 +632,101 @@
           <w:sz w:val="24"/>
           <w:szCs w:val="24"/>
         </w:rPr>
-        <w:t xml:space="preserve"> He will also be writing the memo for this Milestone.</w:t>
-      </w:r>
-    </w:p>
-    <w:p>
-      <w:pPr>
-        <w:rPr>
-          <w:rFonts w:ascii="Times New Roman" w:hAnsi="Times New Roman" w:cs="Times New Roman"/>
-          <w:sz w:val="24"/>
-          <w:szCs w:val="24"/>
-        </w:rPr>
-      </w:pPr>
-      <w:r>
-        <w:rPr>
-          <w:rFonts w:ascii="Times New Roman" w:hAnsi="Times New Roman" w:cs="Times New Roman"/>
-          <w:sz w:val="24"/>
-          <w:szCs w:val="24"/>
-        </w:rPr>
-        <w:t>Thomas and Josh have begun finalizing the RTL.</w:t>
-      </w:r>
-    </w:p>
-    <w:p>
-      <w:pPr>
-        <w:rPr>
-          <w:rFonts w:ascii="Times New Roman" w:hAnsi="Times New Roman" w:cs="Times New Roman"/>
-          <w:sz w:val="24"/>
-          <w:szCs w:val="24"/>
-        </w:rPr>
-      </w:pPr>
-      <w:r>
-        <w:rPr>
-          <w:rFonts w:ascii="Times New Roman" w:hAnsi="Times New Roman" w:cs="Times New Roman"/>
-          <w:sz w:val="24"/>
-          <w:szCs w:val="24"/>
-        </w:rPr>
-        <w:t>Ben is working on the input, output, and control signals.</w:t>
-      </w:r>
-    </w:p>
-    <w:p>
-      <w:pPr>
-        <w:rPr>
-          <w:rFonts w:ascii="Times New Roman" w:hAnsi="Times New Roman" w:cs="Times New Roman"/>
-          <w:sz w:val="24"/>
-          <w:szCs w:val="24"/>
-        </w:rPr>
-      </w:pPr>
-      <w:r>
-        <w:rPr>
-          <w:rFonts w:ascii="Times New Roman" w:hAnsi="Times New Roman" w:cs="Times New Roman"/>
-          <w:sz w:val="24"/>
-          <w:szCs w:val="24"/>
-        </w:rPr>
-        <w:t>Branches</w:t>
-      </w:r>
-      <w:r>
-        <w:rPr>
-          <w:rFonts w:ascii="Times New Roman" w:hAnsi="Times New Roman" w:cs="Times New Roman"/>
-          <w:sz w:val="24"/>
-          <w:szCs w:val="24"/>
-        </w:rPr>
-        <w:t>/Jumps</w:t>
-      </w:r>
-      <w:r>
-        <w:rPr>
-          <w:rFonts w:ascii="Times New Roman" w:hAnsi="Times New Roman" w:cs="Times New Roman"/>
-          <w:sz w:val="24"/>
-          <w:szCs w:val="24"/>
-        </w:rPr>
-        <w:t xml:space="preserve"> are </w:t>
-      </w:r>
-      <w:r>
-        <w:rPr>
-          <w:rFonts w:ascii="Times New Roman" w:hAnsi="Times New Roman" w:cs="Times New Roman"/>
-          <w:sz w:val="24"/>
-          <w:szCs w:val="24"/>
-        </w:rPr>
-        <w:t>ad</w:t>
+        <w:t xml:space="preserve"> He will also be writing the memo for Milestone</w:t>
+      </w:r>
+      <w:r>
+        <w:rPr>
+          <w:rFonts w:ascii="Times New Roman" w:hAnsi="Times New Roman" w:cs="Times New Roman"/>
+          <w:sz w:val="24"/>
+          <w:szCs w:val="24"/>
+        </w:rPr>
+        <w:t xml:space="preserve"> II</w:t>
+      </w:r>
+      <w:r>
+        <w:rPr>
+          <w:rFonts w:ascii="Times New Roman" w:hAnsi="Times New Roman" w:cs="Times New Roman"/>
+          <w:sz w:val="24"/>
+          <w:szCs w:val="24"/>
+        </w:rPr>
+        <w:t>.</w:t>
       </w:r>
       <w:bookmarkStart w:id="0" w:name="_GoBack"/>
       <w:bookmarkEnd w:id="0"/>
+    </w:p>
+    <w:p>
+      <w:pPr>
+        <w:rPr>
+          <w:rFonts w:ascii="Times New Roman" w:hAnsi="Times New Roman" w:cs="Times New Roman"/>
+          <w:sz w:val="24"/>
+          <w:szCs w:val="24"/>
+        </w:rPr>
+      </w:pPr>
+      <w:r>
+        <w:rPr>
+          <w:rFonts w:ascii="Times New Roman" w:hAnsi="Times New Roman" w:cs="Times New Roman"/>
+          <w:sz w:val="24"/>
+          <w:szCs w:val="24"/>
+        </w:rPr>
+        <w:t>Thomas and Josh have begun finalizing the RTL.</w:t>
+      </w:r>
+    </w:p>
+    <w:p>
+      <w:pPr>
+        <w:rPr>
+          <w:rFonts w:ascii="Times New Roman" w:hAnsi="Times New Roman" w:cs="Times New Roman"/>
+          <w:sz w:val="24"/>
+          <w:szCs w:val="24"/>
+        </w:rPr>
+      </w:pPr>
+      <w:r>
+        <w:rPr>
+          <w:rFonts w:ascii="Times New Roman" w:hAnsi="Times New Roman" w:cs="Times New Roman"/>
+          <w:sz w:val="24"/>
+          <w:szCs w:val="24"/>
+        </w:rPr>
+        <w:t>Ben is working on the input, output, and control signals.</w:t>
+      </w:r>
+    </w:p>
+    <w:p>
+      <w:pPr>
+        <w:rPr>
+          <w:rFonts w:ascii="Times New Roman" w:hAnsi="Times New Roman" w:cs="Times New Roman"/>
+          <w:sz w:val="24"/>
+          <w:szCs w:val="24"/>
+        </w:rPr>
+      </w:pPr>
+      <w:r>
+        <w:rPr>
+          <w:rFonts w:ascii="Times New Roman" w:hAnsi="Times New Roman" w:cs="Times New Roman"/>
+          <w:sz w:val="24"/>
+          <w:szCs w:val="24"/>
+        </w:rPr>
+        <w:t>Branches</w:t>
+      </w:r>
+      <w:r>
+        <w:rPr>
+          <w:rFonts w:ascii="Times New Roman" w:hAnsi="Times New Roman" w:cs="Times New Roman"/>
+          <w:sz w:val="24"/>
+          <w:szCs w:val="24"/>
+        </w:rPr>
+        <w:t>/Jumps</w:t>
+      </w:r>
+      <w:r>
+        <w:rPr>
+          <w:rFonts w:ascii="Times New Roman" w:hAnsi="Times New Roman" w:cs="Times New Roman"/>
+          <w:sz w:val="24"/>
+          <w:szCs w:val="24"/>
+        </w:rPr>
+        <w:t xml:space="preserve"> are </w:t>
+      </w:r>
+      <w:r>
+        <w:rPr>
+          <w:rFonts w:ascii="Times New Roman" w:hAnsi="Times New Roman" w:cs="Times New Roman"/>
+          <w:sz w:val="24"/>
+          <w:szCs w:val="24"/>
+        </w:rPr>
+        <w:t>ad</w:t>
+      </w:r>
       <w:r>
         <w:rPr>
           <w:rFonts w:ascii="Times New Roman" w:hAnsi="Times New Roman" w:cs="Times New Roman"/>
@@ -702,7 +750,6 @@
           <w:sz w:val="24"/>
           <w:szCs w:val="24"/>
         </w:rPr>
-        <w:lastRenderedPageBreak/>
         <w:t>NOTE DECISION: We are using an extra adder in the branch because we can do the addition of PC + Immediate while we do the comparison, which saves us a cycle.</w:t>
       </w:r>
     </w:p>

</xml_diff>

<commit_message>
Official Design Document and Design Process Journal
</commit_message>
<xml_diff>
--- a/DesignProcessJournal.docx
+++ b/DesignProcessJournal.docx
@@ -42,7 +42,25 @@
           <w:sz w:val="24"/>
           <w:szCs w:val="24"/>
         </w:rPr>
-        <w:t xml:space="preserve">Meeting #1 – First the type of Processor that everyone wanted to build was discussed. The vote was between the accumulator and the stack, with the accumulator winning. The accumulator was chosen with the reason that it could potentially be more user friendly. Git Hub was also agreed to be used as the group repo. The next topic was what everyone wanted to focus on when making the processor. It was agreed that we all wanted to make the processor fast in speed but also user friendly. </w:t>
+        <w:t xml:space="preserve">Meeting #1 – First the type of Processor that everyone wanted to build was discussed. The vote was between the accumulator and the stack, with the accumulator winning. The accumulator was chosen with the reason that it could potentially be more user friendly. </w:t>
+      </w:r>
+      <w:proofErr w:type="spellStart"/>
+      <w:r>
+        <w:rPr>
+          <w:rFonts w:ascii="Times New Roman" w:hAnsi="Times New Roman" w:cs="Times New Roman"/>
+          <w:sz w:val="24"/>
+          <w:szCs w:val="24"/>
+        </w:rPr>
+        <w:t>Git</w:t>
+      </w:r>
+      <w:proofErr w:type="spellEnd"/>
+      <w:r>
+        <w:rPr>
+          <w:rFonts w:ascii="Times New Roman" w:hAnsi="Times New Roman" w:cs="Times New Roman"/>
+          <w:sz w:val="24"/>
+          <w:szCs w:val="24"/>
+        </w:rPr>
+        <w:t xml:space="preserve"> Hub was also agreed to be used as the group repo. The next topic was what everyone wanted to focus on when making the processor. It was agreed that we all wanted to make the processor fast in speed but also user friendly. </w:t>
       </w:r>
       <w:r>
         <w:rPr>
@@ -78,21 +96,67 @@
         </w:rPr>
         <w:t xml:space="preserve">Meeting #2 – The first item discussed in this meeting was the types and there bit usage breakdowns. I, R, and IR types were agreed upon except we were not able to fully agree upon a bit distribution for the R-type. </w:t>
       </w:r>
-      <w:r>
-        <w:rPr>
-          <w:rFonts w:ascii="Times New Roman" w:hAnsi="Times New Roman" w:cs="Times New Roman"/>
-          <w:sz w:val="24"/>
-          <w:szCs w:val="24"/>
-        </w:rPr>
-        <w:t xml:space="preserve">The I-type has 12 bits for the immediate </w:t>
-      </w:r>
-      <w:r>
-        <w:rPr>
-          <w:rFonts w:ascii="Times New Roman" w:hAnsi="Times New Roman" w:cs="Times New Roman"/>
-          <w:sz w:val="24"/>
-          <w:szCs w:val="24"/>
-        </w:rPr>
-        <w:t xml:space="preserve">(which we thought would be more than enough for add’s, and’s, or’s, etc.) </w:t>
+      <w:proofErr w:type="gramStart"/>
+      <w:r>
+        <w:rPr>
+          <w:rFonts w:ascii="Times New Roman" w:hAnsi="Times New Roman" w:cs="Times New Roman"/>
+          <w:sz w:val="24"/>
+          <w:szCs w:val="24"/>
+        </w:rPr>
+        <w:t>The I</w:t>
+      </w:r>
+      <w:proofErr w:type="gramEnd"/>
+      <w:r>
+        <w:rPr>
+          <w:rFonts w:ascii="Times New Roman" w:hAnsi="Times New Roman" w:cs="Times New Roman"/>
+          <w:sz w:val="24"/>
+          <w:szCs w:val="24"/>
+        </w:rPr>
+        <w:t xml:space="preserve">-type has 12 bits for the immediate </w:t>
+      </w:r>
+      <w:r>
+        <w:rPr>
+          <w:rFonts w:ascii="Times New Roman" w:hAnsi="Times New Roman" w:cs="Times New Roman"/>
+          <w:sz w:val="24"/>
+          <w:szCs w:val="24"/>
+        </w:rPr>
+        <w:t xml:space="preserve">(which we thought would be more than enough for </w:t>
+      </w:r>
+      <w:proofErr w:type="spellStart"/>
+      <w:r>
+        <w:rPr>
+          <w:rFonts w:ascii="Times New Roman" w:hAnsi="Times New Roman" w:cs="Times New Roman"/>
+          <w:sz w:val="24"/>
+          <w:szCs w:val="24"/>
+        </w:rPr>
+        <w:t>add’s</w:t>
+      </w:r>
+      <w:proofErr w:type="spellEnd"/>
+      <w:r>
+        <w:rPr>
+          <w:rFonts w:ascii="Times New Roman" w:hAnsi="Times New Roman" w:cs="Times New Roman"/>
+          <w:sz w:val="24"/>
+          <w:szCs w:val="24"/>
+        </w:rPr>
+        <w:t xml:space="preserve">, and’s, </w:t>
+      </w:r>
+      <w:proofErr w:type="spellStart"/>
+      <w:r>
+        <w:rPr>
+          <w:rFonts w:ascii="Times New Roman" w:hAnsi="Times New Roman" w:cs="Times New Roman"/>
+          <w:sz w:val="24"/>
+          <w:szCs w:val="24"/>
+        </w:rPr>
+        <w:t>or’s</w:t>
+      </w:r>
+      <w:proofErr w:type="spellEnd"/>
+      <w:r>
+        <w:rPr>
+          <w:rFonts w:ascii="Times New Roman" w:hAnsi="Times New Roman" w:cs="Times New Roman"/>
+          <w:sz w:val="24"/>
+          <w:szCs w:val="24"/>
+        </w:rPr>
+        <w:t xml:space="preserve">, etc.) </w:t>
       </w:r>
       <w:r>
         <w:rPr>
@@ -156,7 +220,25 @@
           <w:sz w:val="24"/>
           <w:szCs w:val="24"/>
         </w:rPr>
-        <w:t>to a register (for something like a beq) and then going to an immediate value destination.</w:t>
+        <w:t xml:space="preserve">to a register (for something like a </w:t>
+      </w:r>
+      <w:proofErr w:type="spellStart"/>
+      <w:r>
+        <w:rPr>
+          <w:rFonts w:ascii="Times New Roman" w:hAnsi="Times New Roman" w:cs="Times New Roman"/>
+          <w:sz w:val="24"/>
+          <w:szCs w:val="24"/>
+        </w:rPr>
+        <w:t>beq</w:t>
+      </w:r>
+      <w:proofErr w:type="spellEnd"/>
+      <w:r>
+        <w:rPr>
+          <w:rFonts w:ascii="Times New Roman" w:hAnsi="Times New Roman" w:cs="Times New Roman"/>
+          <w:sz w:val="24"/>
+          <w:szCs w:val="24"/>
+        </w:rPr>
+        <w:t>) and then going to an immediate value destination.</w:t>
       </w:r>
       <w:r>
         <w:rPr>
@@ -222,7 +304,25 @@
           <w:sz w:val="24"/>
           <w:szCs w:val="24"/>
         </w:rPr>
-        <w:t xml:space="preserve">a func code with 2 registers and a tailing </w:t>
+        <w:t xml:space="preserve">a </w:t>
+      </w:r>
+      <w:proofErr w:type="spellStart"/>
+      <w:r>
+        <w:rPr>
+          <w:rFonts w:ascii="Times New Roman" w:hAnsi="Times New Roman" w:cs="Times New Roman"/>
+          <w:sz w:val="24"/>
+          <w:szCs w:val="24"/>
+        </w:rPr>
+        <w:t>func</w:t>
+      </w:r>
+      <w:proofErr w:type="spellEnd"/>
+      <w:r>
+        <w:rPr>
+          <w:rFonts w:ascii="Times New Roman" w:hAnsi="Times New Roman" w:cs="Times New Roman"/>
+          <w:sz w:val="24"/>
+          <w:szCs w:val="24"/>
+        </w:rPr>
+        <w:t xml:space="preserve"> code with 2 registers and a tailing </w:t>
       </w:r>
       <w:r>
         <w:rPr>
@@ -238,7 +338,25 @@
           <w:sz w:val="24"/>
           <w:szCs w:val="24"/>
         </w:rPr>
-        <w:t xml:space="preserve"> The func codes were the next item discussed and agreed upon. We have gone through each operation and wrote out how we would like them written in assembly code. </w:t>
+        <w:t xml:space="preserve"> The </w:t>
+      </w:r>
+      <w:proofErr w:type="spellStart"/>
+      <w:r>
+        <w:rPr>
+          <w:rFonts w:ascii="Times New Roman" w:hAnsi="Times New Roman" w:cs="Times New Roman"/>
+          <w:sz w:val="24"/>
+          <w:szCs w:val="24"/>
+        </w:rPr>
+        <w:t>func</w:t>
+      </w:r>
+      <w:proofErr w:type="spellEnd"/>
+      <w:r>
+        <w:rPr>
+          <w:rFonts w:ascii="Times New Roman" w:hAnsi="Times New Roman" w:cs="Times New Roman"/>
+          <w:sz w:val="24"/>
+          <w:szCs w:val="24"/>
+        </w:rPr>
+        <w:t xml:space="preserve"> codes were the next item discussed and agreed upon. We have gone through each operation and wrote out how we would like them written in assembly code. </w:t>
       </w:r>
       <w:r>
         <w:rPr>
@@ -272,7 +390,61 @@
           <w:sz w:val="24"/>
           <w:szCs w:val="24"/>
         </w:rPr>
-        <w:t>Meeting #4 – The code for Euclid’s algorithm written in our assembly code is almost complete. There has been a key point, raised when trying to do branches using our accumulator. It has been decided that we will create two more operations in the func codes, beqz and bnez. These are branches will compare values against zero. The idea behind these comparisons is that there will be much less swapping of values into registers if we can just check to see if the value in register is zero or not.</w:t>
+        <w:t xml:space="preserve">Meeting #4 – The code for Euclid’s algorithm written in our assembly code is almost complete. There has been a key point, raised when trying to do branches using our accumulator. It has been decided that we will create two more operations in the </w:t>
+      </w:r>
+      <w:proofErr w:type="spellStart"/>
+      <w:r>
+        <w:rPr>
+          <w:rFonts w:ascii="Times New Roman" w:hAnsi="Times New Roman" w:cs="Times New Roman"/>
+          <w:sz w:val="24"/>
+          <w:szCs w:val="24"/>
+        </w:rPr>
+        <w:t>func</w:t>
+      </w:r>
+      <w:proofErr w:type="spellEnd"/>
+      <w:r>
+        <w:rPr>
+          <w:rFonts w:ascii="Times New Roman" w:hAnsi="Times New Roman" w:cs="Times New Roman"/>
+          <w:sz w:val="24"/>
+          <w:szCs w:val="24"/>
+        </w:rPr>
+        <w:t xml:space="preserve"> codes, </w:t>
+      </w:r>
+      <w:proofErr w:type="spellStart"/>
+      <w:r>
+        <w:rPr>
+          <w:rFonts w:ascii="Times New Roman" w:hAnsi="Times New Roman" w:cs="Times New Roman"/>
+          <w:sz w:val="24"/>
+          <w:szCs w:val="24"/>
+        </w:rPr>
+        <w:t>beqz</w:t>
+      </w:r>
+      <w:proofErr w:type="spellEnd"/>
+      <w:r>
+        <w:rPr>
+          <w:rFonts w:ascii="Times New Roman" w:hAnsi="Times New Roman" w:cs="Times New Roman"/>
+          <w:sz w:val="24"/>
+          <w:szCs w:val="24"/>
+        </w:rPr>
+        <w:t xml:space="preserve"> and </w:t>
+      </w:r>
+      <w:proofErr w:type="spellStart"/>
+      <w:r>
+        <w:rPr>
+          <w:rFonts w:ascii="Times New Roman" w:hAnsi="Times New Roman" w:cs="Times New Roman"/>
+          <w:sz w:val="24"/>
+          <w:szCs w:val="24"/>
+        </w:rPr>
+        <w:t>bnez</w:t>
+      </w:r>
+      <w:proofErr w:type="spellEnd"/>
+      <w:r>
+        <w:rPr>
+          <w:rFonts w:ascii="Times New Roman" w:hAnsi="Times New Roman" w:cs="Times New Roman"/>
+          <w:sz w:val="24"/>
+          <w:szCs w:val="24"/>
+        </w:rPr>
+        <w:t>. These are branches will compare values against zero. The idea behind these comparisons is that there will be much less swapping of values into registers if we can just check to see if the value in register is zero or not.</w:t>
       </w:r>
     </w:p>
     <w:p>
@@ -367,7 +539,25 @@
           <w:sz w:val="24"/>
           <w:szCs w:val="24"/>
         </w:rPr>
-        <w:t>Li and lui are going to be hard wired in, saves one instruction for our design.</w:t>
+        <w:t xml:space="preserve">Li and </w:t>
+      </w:r>
+      <w:proofErr w:type="spellStart"/>
+      <w:r>
+        <w:rPr>
+          <w:rFonts w:ascii="Times New Roman" w:hAnsi="Times New Roman" w:cs="Times New Roman"/>
+          <w:sz w:val="24"/>
+          <w:szCs w:val="24"/>
+        </w:rPr>
+        <w:t>lui</w:t>
+      </w:r>
+      <w:proofErr w:type="spellEnd"/>
+      <w:r>
+        <w:rPr>
+          <w:rFonts w:ascii="Times New Roman" w:hAnsi="Times New Roman" w:cs="Times New Roman"/>
+          <w:sz w:val="24"/>
+          <w:szCs w:val="24"/>
+        </w:rPr>
+        <w:t xml:space="preserve"> are going to be hard wired in, saves one instruction for our design.</w:t>
       </w:r>
     </w:p>
     <w:p>
@@ -1083,7 +1273,25 @@
           <w:sz w:val="24"/>
           <w:szCs w:val="24"/>
         </w:rPr>
-        <w:t>Ben and Josh are working with the new documents, as well as fixing Thomas’s Git Hub.</w:t>
+        <w:t xml:space="preserve">Ben and Josh are working with the new documents, as well as fixing Thomas’s </w:t>
+      </w:r>
+      <w:proofErr w:type="spellStart"/>
+      <w:r>
+        <w:rPr>
+          <w:rFonts w:ascii="Times New Roman" w:hAnsi="Times New Roman" w:cs="Times New Roman"/>
+          <w:sz w:val="24"/>
+          <w:szCs w:val="24"/>
+        </w:rPr>
+        <w:t>Git</w:t>
+      </w:r>
+      <w:proofErr w:type="spellEnd"/>
+      <w:r>
+        <w:rPr>
+          <w:rFonts w:ascii="Times New Roman" w:hAnsi="Times New Roman" w:cs="Times New Roman"/>
+          <w:sz w:val="24"/>
+          <w:szCs w:val="24"/>
+        </w:rPr>
+        <w:t xml:space="preserve"> Hub.</w:t>
       </w:r>
     </w:p>
     <w:p>
@@ -1172,23 +1380,7 @@
           <w:szCs w:val="24"/>
         </w:rPr>
         <w:lastRenderedPageBreak/>
-        <w:t>Meeting #9</w:t>
-      </w:r>
-      <w:r>
-        <w:rPr>
-          <w:rFonts w:ascii="Times New Roman" w:hAnsi="Times New Roman" w:cs="Times New Roman"/>
-          <w:sz w:val="24"/>
-          <w:szCs w:val="24"/>
-        </w:rPr>
-        <w:t xml:space="preserve"> – Wednesday 1/28</w:t>
-      </w:r>
-      <w:r>
-        <w:rPr>
-          <w:rFonts w:ascii="Times New Roman" w:hAnsi="Times New Roman" w:cs="Times New Roman"/>
-          <w:sz w:val="24"/>
-          <w:szCs w:val="24"/>
-        </w:rPr>
-        <w:t>/15</w:t>
+        <w:t>Meeting #9 – Wednesday 1/28/15</w:t>
       </w:r>
     </w:p>
     <w:p>
@@ -1820,81 +2012,115 @@
           <w:sz w:val="24"/>
           <w:szCs w:val="24"/>
         </w:rPr>
-        <w:t xml:space="preserve"> (most of the time the expected value was incorrect)</w:t>
-      </w:r>
-    </w:p>
-    <w:p>
-      <w:pPr>
-        <w:rPr>
-          <w:rFonts w:ascii="Times New Roman" w:hAnsi="Times New Roman" w:cs="Times New Roman"/>
-          <w:sz w:val="24"/>
-          <w:szCs w:val="24"/>
-        </w:rPr>
-      </w:pPr>
-    </w:p>
-    <w:p>
-      <w:pPr>
-        <w:rPr>
-          <w:rFonts w:ascii="Times New Roman" w:hAnsi="Times New Roman" w:cs="Times New Roman"/>
-          <w:b/>
-          <w:sz w:val="24"/>
-          <w:szCs w:val="24"/>
-          <w:u w:val="single"/>
-        </w:rPr>
-      </w:pPr>
-      <w:r>
-        <w:rPr>
-          <w:rFonts w:ascii="Times New Roman" w:hAnsi="Times New Roman" w:cs="Times New Roman"/>
-          <w:b/>
-          <w:sz w:val="24"/>
-          <w:szCs w:val="24"/>
-          <w:u w:val="single"/>
-        </w:rPr>
-        <w:t>Choice in Architecture Affecting Data Path Design</w:t>
-      </w:r>
-    </w:p>
-    <w:p>
-      <w:pPr>
-        <w:rPr>
-          <w:rFonts w:ascii="Times New Roman" w:hAnsi="Times New Roman" w:cs="Times New Roman"/>
-          <w:sz w:val="24"/>
-          <w:szCs w:val="24"/>
-        </w:rPr>
-      </w:pPr>
-      <w:r>
-        <w:rPr>
-          <w:rFonts w:ascii="Times New Roman" w:hAnsi="Times New Roman" w:cs="Times New Roman"/>
-          <w:sz w:val="24"/>
-          <w:szCs w:val="24"/>
-        </w:rPr>
-        <w:t xml:space="preserve">- One major effect of our accumulator design on our data path is the need for a zero </w:t>
-      </w:r>
-      <w:r>
-        <w:rPr>
-          <w:rFonts w:ascii="Times New Roman" w:hAnsi="Times New Roman" w:cs="Times New Roman"/>
-          <w:sz w:val="24"/>
-          <w:szCs w:val="24"/>
-        </w:rPr>
-        <w:t>constant</w:t>
-      </w:r>
-      <w:r>
-        <w:rPr>
-          <w:rFonts w:ascii="Times New Roman" w:hAnsi="Times New Roman" w:cs="Times New Roman"/>
-          <w:sz w:val="24"/>
-          <w:szCs w:val="24"/>
-        </w:rPr>
-        <w:t xml:space="preserve"> which is used to e</w:t>
-      </w:r>
-      <w:r>
-        <w:rPr>
-          <w:rFonts w:ascii="Times New Roman" w:hAnsi="Times New Roman" w:cs="Times New Roman"/>
-          <w:sz w:val="24"/>
-          <w:szCs w:val="24"/>
-        </w:rPr>
-        <w:t>asily address the main register, without wasting bits in our instructions.</w:t>
+        <w:t xml:space="preserve"> (</w:t>
       </w:r>
       <w:bookmarkStart w:id="0" w:name="_GoBack"/>
       <w:bookmarkEnd w:id="0"/>
+      <w:r>
+        <w:rPr>
+          <w:rFonts w:ascii="Times New Roman" w:hAnsi="Times New Roman" w:cs="Times New Roman"/>
+          <w:sz w:val="24"/>
+          <w:szCs w:val="24"/>
+        </w:rPr>
+        <w:t>Most</w:t>
+      </w:r>
+      <w:r>
+        <w:rPr>
+          <w:rFonts w:ascii="Times New Roman" w:hAnsi="Times New Roman" w:cs="Times New Roman"/>
+          <w:sz w:val="24"/>
+          <w:szCs w:val="24"/>
+        </w:rPr>
+        <w:t xml:space="preserve"> of the time the expected value was incorrect)</w:t>
+      </w:r>
+    </w:p>
+    <w:p>
+      <w:pPr>
+        <w:rPr>
+          <w:rFonts w:ascii="Times New Roman" w:hAnsi="Times New Roman" w:cs="Times New Roman"/>
+          <w:sz w:val="24"/>
+          <w:szCs w:val="24"/>
+        </w:rPr>
+      </w:pPr>
+    </w:p>
+    <w:p>
+      <w:pPr>
+        <w:rPr>
+          <w:rFonts w:ascii="Times New Roman" w:hAnsi="Times New Roman" w:cs="Times New Roman"/>
+          <w:b/>
+          <w:sz w:val="24"/>
+          <w:szCs w:val="24"/>
+          <w:u w:val="single"/>
+        </w:rPr>
+      </w:pPr>
+      <w:r>
+        <w:rPr>
+          <w:rFonts w:ascii="Times New Roman" w:hAnsi="Times New Roman" w:cs="Times New Roman"/>
+          <w:b/>
+          <w:sz w:val="24"/>
+          <w:szCs w:val="24"/>
+          <w:u w:val="single"/>
+        </w:rPr>
+        <w:t>Choice in Architecture Affecting Data Path Design</w:t>
+      </w:r>
+    </w:p>
+    <w:p>
+      <w:pPr>
+        <w:rPr>
+          <w:rFonts w:ascii="Times New Roman" w:hAnsi="Times New Roman" w:cs="Times New Roman"/>
+          <w:sz w:val="24"/>
+          <w:szCs w:val="24"/>
+        </w:rPr>
+      </w:pPr>
+      <w:r>
+        <w:rPr>
+          <w:rFonts w:ascii="Times New Roman" w:hAnsi="Times New Roman" w:cs="Times New Roman"/>
+          <w:sz w:val="24"/>
+          <w:szCs w:val="24"/>
+        </w:rPr>
+        <w:t xml:space="preserve">- One major effect of our accumulator design on our data path is the need for a zero </w:t>
+      </w:r>
+      <w:r>
+        <w:rPr>
+          <w:rFonts w:ascii="Times New Roman" w:hAnsi="Times New Roman" w:cs="Times New Roman"/>
+          <w:sz w:val="24"/>
+          <w:szCs w:val="24"/>
+        </w:rPr>
+        <w:t>constant</w:t>
+      </w:r>
+      <w:r>
+        <w:rPr>
+          <w:rFonts w:ascii="Times New Roman" w:hAnsi="Times New Roman" w:cs="Times New Roman"/>
+          <w:sz w:val="24"/>
+          <w:szCs w:val="24"/>
+        </w:rPr>
+        <w:t xml:space="preserve"> </w:t>
+      </w:r>
+      <w:proofErr w:type="gramStart"/>
+      <w:r>
+        <w:rPr>
+          <w:rFonts w:ascii="Times New Roman" w:hAnsi="Times New Roman" w:cs="Times New Roman"/>
+          <w:sz w:val="24"/>
+          <w:szCs w:val="24"/>
+        </w:rPr>
+        <w:t>which</w:t>
+      </w:r>
+      <w:proofErr w:type="gramEnd"/>
+      <w:r>
+        <w:rPr>
+          <w:rFonts w:ascii="Times New Roman" w:hAnsi="Times New Roman" w:cs="Times New Roman"/>
+          <w:sz w:val="24"/>
+          <w:szCs w:val="24"/>
+        </w:rPr>
+        <w:t xml:space="preserve"> is used to e</w:t>
+      </w:r>
+      <w:r>
+        <w:rPr>
+          <w:rFonts w:ascii="Times New Roman" w:hAnsi="Times New Roman" w:cs="Times New Roman"/>
+          <w:sz w:val="24"/>
+          <w:szCs w:val="24"/>
+        </w:rPr>
+        <w:t>asily address the main register, without wasting bits in our instructions.</w:t>
+      </w:r>
     </w:p>
     <w:p>
       <w:pPr>

</xml_diff>